<commit_message>
Preparazione front end login
</commit_message>
<xml_diff>
--- a/doc/iterazione_1/IT1_Planning.docx
+++ b/doc/iterazione_1/IT1_Planning.docx
@@ -8,11 +8,18 @@
           <w:b/>
           <w:bCs/>
           <w:color w:val="FF0000"/>
-          <w:sz w:val="48"/>
-          <w:szCs w:val="48"/>
-        </w:rPr>
-      </w:pPr>
-      <w:r>
+          <w:sz w:val="32"/>
+          <w:szCs w:val="32"/>
+        </w:rPr>
+      </w:pPr>
+      <w:r>
+        <w:rPr>
+          <w:b/>
+          <w:bCs/>
+          <w:color w:val="FF0000"/>
+          <w:sz w:val="52"/>
+          <w:szCs w:val="52"/>
+        </w:rPr>
         <w:t>Iterazione 1- Planning di aggiornamento</w:t>
       </w:r>
       <w:r>
@@ -23,20 +30,10 @@
           <w:b/>
           <w:bCs/>
           <w:color w:val="FF0000"/>
-          <w:sz w:val="48"/>
-          <w:szCs w:val="48"/>
-        </w:rPr>
-        <w:t>Aggiornamento/Espansione</w:t>
-      </w:r>
-      <w:r>
-        <w:rPr>
-          <w:b/>
-          <w:bCs/>
-          <w:color w:val="FF0000"/>
-          <w:sz w:val="48"/>
-          <w:szCs w:val="48"/>
-        </w:rPr>
-        <w:t xml:space="preserve"> degli Use Case</w:t>
+          <w:sz w:val="32"/>
+          <w:szCs w:val="32"/>
+        </w:rPr>
+        <w:t>Aggiornamento/Espansione degli Use Case</w:t>
       </w:r>
     </w:p>
     <w:p>
@@ -69,6 +66,330 @@
       <w:r>
         <w:tab/>
         <w:t>username e password</w:t>
+      </w:r>
+    </w:p>
+    <w:p>
+      <w:pPr>
+        <w:rPr>
+          <w:b/>
+          <w:bCs/>
+        </w:rPr>
+      </w:pPr>
+      <w:r>
+        <w:rPr>
+          <w:b/>
+          <w:bCs/>
+        </w:rPr>
+        <w:t>UC2</w:t>
+      </w:r>
+      <w:r>
+        <w:rPr>
+          <w:b/>
+          <w:bCs/>
+        </w:rPr>
+        <w:t xml:space="preserve"> + </w:t>
+      </w:r>
+      <w:r>
+        <w:rPr>
+          <w:b/>
+          <w:bCs/>
+        </w:rPr>
+        <w:t>UC3</w:t>
+      </w:r>
+    </w:p>
+    <w:p>
+      <w:pPr>
+        <w:ind w:left="708"/>
+      </w:pPr>
+      <w:r>
+        <w:t>I presenti casi d’uso restano invariati</w:t>
+      </w:r>
+      <w:r>
+        <w:t>, è stata presa la decisione di non implementarli nella presente versione dell’app; il ruolo di “Ente” verrà ricoperto dal team di sviluppo, che si occuperà di popolare il database dei luoghi.</w:t>
+      </w:r>
+    </w:p>
+    <w:p>
+      <w:pPr>
+        <w:rPr>
+          <w:b/>
+          <w:bCs/>
+        </w:rPr>
+      </w:pPr>
+      <w:r>
+        <w:rPr>
+          <w:b/>
+          <w:bCs/>
+        </w:rPr>
+        <w:t>UC</w:t>
+      </w:r>
+      <w:r>
+        <w:rPr>
+          <w:b/>
+          <w:bCs/>
+        </w:rPr>
+        <w:t>4</w:t>
+      </w:r>
+      <w:r>
+        <w:rPr>
+          <w:b/>
+          <w:bCs/>
+        </w:rPr>
+        <w:t xml:space="preserve"> </w:t>
+      </w:r>
+      <w:r>
+        <w:rPr>
+          <w:b/>
+          <w:bCs/>
+        </w:rPr>
+        <w:t>–</w:t>
+      </w:r>
+      <w:r>
+        <w:rPr>
+          <w:b/>
+          <w:bCs/>
+        </w:rPr>
+        <w:t xml:space="preserve"> </w:t>
+      </w:r>
+      <w:r>
+        <w:rPr>
+          <w:b/>
+          <w:bCs/>
+        </w:rPr>
+        <w:t>UC</w:t>
+      </w:r>
+      <w:r>
+        <w:rPr>
+          <w:b/>
+          <w:bCs/>
+        </w:rPr>
+        <w:t>7</w:t>
+      </w:r>
+    </w:p>
+    <w:p>
+      <w:r>
+        <w:rPr>
+          <w:b/>
+          <w:bCs/>
+        </w:rPr>
+        <w:tab/>
+      </w:r>
+      <w:r>
+        <w:t>I presenti casi d’uso restano invariati.</w:t>
+      </w:r>
+    </w:p>
+    <w:p/>
+    <w:p>
+      <w:pPr>
+        <w:rPr>
+          <w:b/>
+          <w:bCs/>
+        </w:rPr>
+      </w:pPr>
+      <w:r>
+        <w:rPr>
+          <w:b/>
+          <w:bCs/>
+        </w:rPr>
+        <w:t>UC8: SELEZIONE MAPPA/CREAZIONE NUOVA MAPPA (Piano di viaggio)</w:t>
+      </w:r>
+    </w:p>
+    <w:p>
+      <w:pPr>
+        <w:ind w:left="708"/>
+      </w:pPr>
+      <w:r>
+        <w:t>L’utente visualizza i viaggi che ha pianificato in precedenza, scegliendo se visualizzarne nuovamente uno o se crearne uno nuovo.</w:t>
+      </w:r>
+    </w:p>
+    <w:p>
+      <w:pPr>
+        <w:ind w:left="708"/>
+      </w:pPr>
+      <w:r>
+        <w:t xml:space="preserve">[Per comodità i piani di viaggio sono identificati come “mappe”] </w:t>
+      </w:r>
+    </w:p>
+    <w:p>
+      <w:pPr>
+        <w:ind w:left="708"/>
+      </w:pPr>
+      <w:r>
+        <w:t>PRECONDIZIONE: l’utente deve avere eseguito il log-in all’applicazione</w:t>
+      </w:r>
+    </w:p>
+    <w:p>
+      <w:pPr>
+        <w:ind w:left="708"/>
+      </w:pPr>
+      <w:r>
+        <w:t>POSTCONDIZIONE: se l’utente decide di creare un</w:t>
+      </w:r>
+      <w:r>
+        <w:t>a nuova mappa, vengono avviati i casi d’uso da 4 a 7.</w:t>
+      </w:r>
+    </w:p>
+    <w:p/>
+    <w:p>
+      <w:pPr>
+        <w:rPr>
+          <w:b/>
+          <w:bCs/>
+          <w:color w:val="FF0000"/>
+          <w:sz w:val="32"/>
+          <w:szCs w:val="32"/>
+        </w:rPr>
+      </w:pPr>
+      <w:r>
+        <w:rPr>
+          <w:b/>
+          <w:bCs/>
+          <w:color w:val="FF0000"/>
+          <w:sz w:val="32"/>
+          <w:szCs w:val="32"/>
+        </w:rPr>
+        <w:t>Pianificazione aggiunte software al progetto</w:t>
+      </w:r>
+    </w:p>
+    <w:p>
+      <w:pPr>
+        <w:pStyle w:val="Paragrafoelenco"/>
+        <w:numPr>
+          <w:ilvl w:val="0"/>
+          <w:numId w:val="1"/>
+        </w:numPr>
+      </w:pPr>
+      <w:r>
+        <w:t>Costruzione database in locale;</w:t>
+      </w:r>
+    </w:p>
+    <w:p>
+      <w:pPr>
+        <w:pStyle w:val="Paragrafoelenco"/>
+        <w:numPr>
+          <w:ilvl w:val="0"/>
+          <w:numId w:val="1"/>
+        </w:numPr>
+      </w:pPr>
+      <w:r>
+        <w:t>Creazione server locale, con la struttura Model-Controller su Java;</w:t>
+      </w:r>
+    </w:p>
+    <w:p>
+      <w:pPr>
+        <w:pStyle w:val="Paragrafoelenco"/>
+        <w:numPr>
+          <w:ilvl w:val="0"/>
+          <w:numId w:val="1"/>
+        </w:numPr>
+      </w:pPr>
+      <w:r>
+        <w:t>Inizializzazione progetto Flutter per la componente View;</w:t>
+      </w:r>
+    </w:p>
+    <w:p>
+      <w:pPr>
+        <w:pStyle w:val="Paragrafoelenco"/>
+        <w:numPr>
+          <w:ilvl w:val="0"/>
+          <w:numId w:val="1"/>
+        </w:numPr>
+      </w:pPr>
+      <w:r>
+        <w:t>Creazione collegamento tra lato client e server;</w:t>
+      </w:r>
+    </w:p>
+    <w:p>
+      <w:pPr>
+        <w:pStyle w:val="Paragrafoelenco"/>
+        <w:numPr>
+          <w:ilvl w:val="0"/>
+          <w:numId w:val="1"/>
+        </w:numPr>
+      </w:pPr>
+      <w:r>
+        <w:t>Implementazione front-end e back</w:t>
+      </w:r>
+      <w:r>
+        <w:t>-</w:t>
+      </w:r>
+      <w:r>
+        <w:t>end di log-in e si</w:t>
+      </w:r>
+      <w:r>
+        <w:t xml:space="preserve">gn-in </w:t>
+      </w:r>
+    </w:p>
+    <w:p>
+      <w:pPr>
+        <w:pStyle w:val="Paragrafoelenco"/>
+      </w:pPr>
+      <w:r>
+        <w:t>(con funzione di hashing password);</w:t>
+      </w:r>
+    </w:p>
+    <w:p>
+      <w:pPr>
+        <w:pStyle w:val="Paragrafoelenco"/>
+        <w:numPr>
+          <w:ilvl w:val="0"/>
+          <w:numId w:val="1"/>
+        </w:numPr>
+      </w:pPr>
+      <w:r>
+        <w:t>Inizio stesura codice dell’algoritmo di calcolo del percorso.</w:t>
+      </w:r>
+    </w:p>
+    <w:p/>
+    <w:p>
+      <w:pPr>
+        <w:rPr>
+          <w:b/>
+          <w:bCs/>
+          <w:color w:val="FF0000"/>
+          <w:sz w:val="32"/>
+          <w:szCs w:val="32"/>
+        </w:rPr>
+      </w:pPr>
+      <w:r>
+        <w:rPr>
+          <w:b/>
+          <w:bCs/>
+          <w:color w:val="FF0000"/>
+          <w:sz w:val="32"/>
+          <w:szCs w:val="32"/>
+        </w:rPr>
+        <w:lastRenderedPageBreak/>
+        <w:t>Descrizione delle operazioni di scambio client-server</w:t>
+      </w:r>
+    </w:p>
+    <w:p>
+      <w:pPr>
+        <w:rPr>
+          <w:color w:val="FF0000"/>
+          <w:sz w:val="32"/>
+          <w:szCs w:val="32"/>
+          <w:u w:val="single"/>
+        </w:rPr>
+      </w:pPr>
+      <w:r>
+        <w:t>[ inserire file Scambi_tra_componenti.txt]</w:t>
+      </w:r>
+    </w:p>
+    <w:p/>
+    <w:p/>
+    <w:p/>
+    <w:p>
+      <w:r>
+        <w:t xml:space="preserve"> </w:t>
+      </w:r>
+    </w:p>
+    <w:p>
+      <w:r>
+        <w:rPr>
+          <w:b/>
+          <w:bCs/>
+        </w:rPr>
+        <w:tab/>
       </w:r>
     </w:p>
     <w:p/>
@@ -80,6 +401,127 @@
     </w:sectPr>
   </w:body>
 </w:document>
+</file>
+
+<file path=word/numbering.xml><?xml version="1.0" encoding="utf-8"?>
+<w:numbering xmlns:wpc="http://schemas.microsoft.com/office/word/2010/wordprocessingCanvas" xmlns:cx="http://schemas.microsoft.com/office/drawing/2014/chartex" xmlns:cx1="http://schemas.microsoft.com/office/drawing/2015/9/8/chartex" xmlns:cx2="http://schemas.microsoft.com/office/drawing/2015/10/21/chartex" xmlns:cx3="http://schemas.microsoft.com/office/drawing/2016/5/9/chartex" xmlns:cx4="http://schemas.microsoft.com/office/drawing/2016/5/10/chartex" xmlns:cx5="http://schemas.microsoft.com/office/drawing/2016/5/11/chartex" xmlns:cx6="http://schemas.microsoft.com/office/drawing/2016/5/12/chartex" xmlns:cx7="http://schemas.microsoft.com/office/drawing/2016/5/13/chartex" xmlns:cx8="http://schemas.microsoft.com/office/drawing/2016/5/14/chartex" xmlns:mc="http://schemas.openxmlformats.org/markup-compatibility/2006" xmlns:aink="http://schemas.microsoft.com/office/drawing/2016/ink" xmlns:am3d="http://schemas.microsoft.com/office/drawing/2017/model3d" xmlns:o="urn:schemas-microsoft-com:office:office" xmlns:oel="http://schemas.microsoft.com/office/2019/extlst" xmlns:r="http://schemas.openxmlformats.org/officeDocument/2006/relationships" xmlns:m="http://schemas.openxmlformats.org/officeDocument/2006/math" xmlns:v="urn:schemas-microsoft-com:vml" xmlns:wp14="http://schemas.microsoft.com/office/word/2010/wordprocessingDrawing" xmlns:wp="http://schemas.openxmlformats.org/drawingml/2006/wordprocessingDrawing" xmlns:w10="urn:schemas-microsoft-com:office:word" xmlns:w="http://schemas.openxmlformats.org/wordprocessingml/2006/main" xmlns:w14="http://schemas.microsoft.com/office/word/2010/wordml" xmlns:w15="http://schemas.microsoft.com/office/word/2012/wordml" xmlns:w16cex="http://schemas.microsoft.com/office/word/2018/wordml/cex" xmlns:w16cid="http://schemas.microsoft.com/office/word/2016/wordml/cid" xmlns:w16="http://schemas.microsoft.com/office/word/2018/wordml" xmlns:w16du="http://schemas.microsoft.com/office/word/2023/wordml/word16du" xmlns:w16sdtdh="http://schemas.microsoft.com/office/word/2020/wordml/sdtdatahash" xmlns:w16sdtfl="http://schemas.microsoft.com/office/word/2024/wordml/sdtformatlock" xmlns:w16se="http://schemas.microsoft.com/office/word/2015/wordml/symex" xmlns:wpg="http://schemas.microsoft.com/office/word/2010/wordprocessingGroup" xmlns:wpi="http://schemas.microsoft.com/office/word/2010/wordprocessingInk" xmlns:wne="http://schemas.microsoft.com/office/word/2006/wordml" xmlns:wps="http://schemas.microsoft.com/office/word/2010/wordprocessingShape" mc:Ignorable="w14 w15 w16se w16cid w16 w16cex w16sdtdh w16sdtfl w16du wp14">
+  <w:abstractNum w:abstractNumId="0" w15:restartNumberingAfterBreak="0">
+    <w:nsid w:val="46143614"/>
+    <w:multiLevelType w:val="hybridMultilevel"/>
+    <w:tmpl w:val="B30659B0"/>
+    <w:lvl w:ilvl="0" w:tplc="04100001">
+      <w:start w:val="1"/>
+      <w:numFmt w:val="bullet"/>
+      <w:lvlText w:val=""/>
+      <w:lvlJc w:val="left"/>
+      <w:pPr>
+        <w:ind w:left="720" w:hanging="360"/>
+      </w:pPr>
+      <w:rPr>
+        <w:rFonts w:ascii="Symbol" w:hAnsi="Symbol" w:hint="default"/>
+      </w:rPr>
+    </w:lvl>
+    <w:lvl w:ilvl="1" w:tplc="04100003" w:tentative="1">
+      <w:start w:val="1"/>
+      <w:numFmt w:val="bullet"/>
+      <w:lvlText w:val="o"/>
+      <w:lvlJc w:val="left"/>
+      <w:pPr>
+        <w:ind w:left="1440" w:hanging="360"/>
+      </w:pPr>
+      <w:rPr>
+        <w:rFonts w:ascii="Courier New" w:hAnsi="Courier New" w:cs="Courier New" w:hint="default"/>
+      </w:rPr>
+    </w:lvl>
+    <w:lvl w:ilvl="2" w:tplc="04100005" w:tentative="1">
+      <w:start w:val="1"/>
+      <w:numFmt w:val="bullet"/>
+      <w:lvlText w:val=""/>
+      <w:lvlJc w:val="left"/>
+      <w:pPr>
+        <w:ind w:left="2160" w:hanging="360"/>
+      </w:pPr>
+      <w:rPr>
+        <w:rFonts w:ascii="Wingdings" w:hAnsi="Wingdings" w:hint="default"/>
+      </w:rPr>
+    </w:lvl>
+    <w:lvl w:ilvl="3" w:tplc="04100001" w:tentative="1">
+      <w:start w:val="1"/>
+      <w:numFmt w:val="bullet"/>
+      <w:lvlText w:val=""/>
+      <w:lvlJc w:val="left"/>
+      <w:pPr>
+        <w:ind w:left="2880" w:hanging="360"/>
+      </w:pPr>
+      <w:rPr>
+        <w:rFonts w:ascii="Symbol" w:hAnsi="Symbol" w:hint="default"/>
+      </w:rPr>
+    </w:lvl>
+    <w:lvl w:ilvl="4" w:tplc="04100003" w:tentative="1">
+      <w:start w:val="1"/>
+      <w:numFmt w:val="bullet"/>
+      <w:lvlText w:val="o"/>
+      <w:lvlJc w:val="left"/>
+      <w:pPr>
+        <w:ind w:left="3600" w:hanging="360"/>
+      </w:pPr>
+      <w:rPr>
+        <w:rFonts w:ascii="Courier New" w:hAnsi="Courier New" w:cs="Courier New" w:hint="default"/>
+      </w:rPr>
+    </w:lvl>
+    <w:lvl w:ilvl="5" w:tplc="04100005" w:tentative="1">
+      <w:start w:val="1"/>
+      <w:numFmt w:val="bullet"/>
+      <w:lvlText w:val=""/>
+      <w:lvlJc w:val="left"/>
+      <w:pPr>
+        <w:ind w:left="4320" w:hanging="360"/>
+      </w:pPr>
+      <w:rPr>
+        <w:rFonts w:ascii="Wingdings" w:hAnsi="Wingdings" w:hint="default"/>
+      </w:rPr>
+    </w:lvl>
+    <w:lvl w:ilvl="6" w:tplc="04100001" w:tentative="1">
+      <w:start w:val="1"/>
+      <w:numFmt w:val="bullet"/>
+      <w:lvlText w:val=""/>
+      <w:lvlJc w:val="left"/>
+      <w:pPr>
+        <w:ind w:left="5040" w:hanging="360"/>
+      </w:pPr>
+      <w:rPr>
+        <w:rFonts w:ascii="Symbol" w:hAnsi="Symbol" w:hint="default"/>
+      </w:rPr>
+    </w:lvl>
+    <w:lvl w:ilvl="7" w:tplc="04100003" w:tentative="1">
+      <w:start w:val="1"/>
+      <w:numFmt w:val="bullet"/>
+      <w:lvlText w:val="o"/>
+      <w:lvlJc w:val="left"/>
+      <w:pPr>
+        <w:ind w:left="5760" w:hanging="360"/>
+      </w:pPr>
+      <w:rPr>
+        <w:rFonts w:ascii="Courier New" w:hAnsi="Courier New" w:cs="Courier New" w:hint="default"/>
+      </w:rPr>
+    </w:lvl>
+    <w:lvl w:ilvl="8" w:tplc="04100005" w:tentative="1">
+      <w:start w:val="1"/>
+      <w:numFmt w:val="bullet"/>
+      <w:lvlText w:val=""/>
+      <w:lvlJc w:val="left"/>
+      <w:pPr>
+        <w:ind w:left="6480" w:hanging="360"/>
+      </w:pPr>
+      <w:rPr>
+        <w:rFonts w:ascii="Wingdings" w:hAnsi="Wingdings" w:hint="default"/>
+      </w:rPr>
+    </w:lvl>
+  </w:abstractNum>
+  <w:num w:numId="1" w16cid:durableId="1926497785">
+    <w:abstractNumId w:val="0"/>
+  </w:num>
+</w:numbering>
 </file>
 
 <file path=word/styles.xml><?xml version="1.0" encoding="utf-8"?>

</xml_diff>

<commit_message>
documentazione flutter it2+ altro
</commit_message>
<xml_diff>
--- a/doc/iterazione_1/IT1_Planning.docx
+++ b/doc/iterazione_1/IT1_Planning.docx
@@ -50,15 +50,7 @@
         <w:ind w:left="708"/>
       </w:pPr>
       <w:r>
-        <w:t xml:space="preserve">Non è necessario l’utilizzo di una </w:t>
-      </w:r>
-      <w:proofErr w:type="gramStart"/>
-      <w:r>
-        <w:t>email</w:t>
-      </w:r>
-      <w:proofErr w:type="gramEnd"/>
-      <w:r>
-        <w:t xml:space="preserve"> per il login, in quanto non viene utilizzata in alcun modo</w:t>
+        <w:t>Non è necessario l’utilizzo di una email per il login, in quanto non viene utilizzata in alcun modo</w:t>
       </w:r>
       <w:r>
         <w:t>.</w:t>
@@ -113,15 +105,7 @@
         <w:t>I presenti casi d’uso restano invariati</w:t>
       </w:r>
       <w:r>
-        <w:t xml:space="preserve">, è stata presa la decisione di non implementarli nella presente versione dell’app; il ruolo di “Ente” verrà ricoperto </w:t>
-      </w:r>
-      <w:proofErr w:type="gramStart"/>
-      <w:r>
-        <w:t>dal team</w:t>
-      </w:r>
-      <w:proofErr w:type="gramEnd"/>
-      <w:r>
-        <w:t xml:space="preserve"> di sviluppo, che si occuperà di popolare il database dei luoghi.</w:t>
+        <w:t>, è stata presa la decisione di non implementarli nella presente versione dell’app; il ruolo di “Ente” verrà ricoperto dal team di sviluppo, che si occuperà di popolare il database dei luoghi.</w:t>
       </w:r>
     </w:p>
     <w:p>
@@ -172,98 +156,6 @@
         <w:t>I presenti casi d’uso restano invariati.</w:t>
       </w:r>
     </w:p>
-    <w:p/>
-    <w:p>
-      <w:pPr>
-        <w:rPr>
-          <w:b/>
-          <w:bCs/>
-          <w:i/>
-          <w:iCs/>
-        </w:rPr>
-      </w:pPr>
-      <w:r>
-        <w:rPr>
-          <w:b/>
-          <w:bCs/>
-          <w:i/>
-          <w:iCs/>
-        </w:rPr>
-        <w:t>UC8: SELEZIONE MAPPA/CREAZIONE NUOVA MAPPA (Piano di viaggio)</w:t>
-      </w:r>
-    </w:p>
-    <w:p>
-      <w:pPr>
-        <w:ind w:left="708"/>
-        <w:rPr>
-          <w:i/>
-          <w:iCs/>
-        </w:rPr>
-      </w:pPr>
-      <w:r>
-        <w:rPr>
-          <w:i/>
-          <w:iCs/>
-        </w:rPr>
-        <w:t>L’utente visualizza i viaggi che ha pianificato in precedenza, scegliendo se visualizzarne nuovamente uno o se crearne uno nuovo.</w:t>
-      </w:r>
-    </w:p>
-    <w:p>
-      <w:pPr>
-        <w:ind w:left="708"/>
-        <w:rPr>
-          <w:i/>
-          <w:iCs/>
-        </w:rPr>
-      </w:pPr>
-      <w:r>
-        <w:rPr>
-          <w:i/>
-          <w:iCs/>
-        </w:rPr>
-        <w:t xml:space="preserve">[Per comodità i piani di viaggio sono identificati come “mappe”] </w:t>
-      </w:r>
-    </w:p>
-    <w:p>
-      <w:pPr>
-        <w:ind w:left="708"/>
-        <w:rPr>
-          <w:i/>
-          <w:iCs/>
-        </w:rPr>
-      </w:pPr>
-      <w:r>
-        <w:rPr>
-          <w:i/>
-          <w:iCs/>
-        </w:rPr>
-        <w:t>PRECONDIZIONE: l’utente deve avere eseguito il log-in all’applicazione</w:t>
-      </w:r>
-    </w:p>
-    <w:p>
-      <w:pPr>
-        <w:ind w:left="708"/>
-        <w:rPr>
-          <w:i/>
-          <w:iCs/>
-        </w:rPr>
-      </w:pPr>
-      <w:r>
-        <w:rPr>
-          <w:i/>
-          <w:iCs/>
-        </w:rPr>
-        <w:t>POSTCONDIZIONE: se l’utente decide di creare un</w:t>
-      </w:r>
-      <w:r>
-        <w:rPr>
-          <w:i/>
-          <w:iCs/>
-        </w:rPr>
-        <w:t>a nuova mappa, vengono avviati i casi d’uso da 4 a 7.</w:t>
-      </w:r>
-    </w:p>
-    <w:p/>
     <w:p>
       <w:pPr>
         <w:rPr>
@@ -318,15 +210,7 @@
         </w:numPr>
       </w:pPr>
       <w:r>
-        <w:t xml:space="preserve">Inizializzazione progetto Flutter per la componente </w:t>
-      </w:r>
-      <w:proofErr w:type="spellStart"/>
-      <w:r>
-        <w:t>View</w:t>
-      </w:r>
-      <w:proofErr w:type="spellEnd"/>
-      <w:r>
-        <w:t>;</w:t>
+        <w:t>Inizializzazione progetto Flutter per la componente View;</w:t>
       </w:r>
     </w:p>
     <w:p>
@@ -356,18 +240,10 @@
         <w:t>-</w:t>
       </w:r>
       <w:r>
-        <w:t xml:space="preserve">end di log-in e </w:t>
-      </w:r>
-      <w:proofErr w:type="spellStart"/>
-      <w:r>
-        <w:t>si</w:t>
-      </w:r>
-      <w:r>
-        <w:t>gn</w:t>
-      </w:r>
-      <w:proofErr w:type="spellEnd"/>
-      <w:r>
-        <w:t xml:space="preserve">-in </w:t>
+        <w:t>end di log-in e si</w:t>
+      </w:r>
+      <w:r>
+        <w:t xml:space="preserve">gn-in </w:t>
       </w:r>
     </w:p>
     <w:p>
@@ -375,15 +251,7 @@
         <w:pStyle w:val="Paragrafoelenco"/>
       </w:pPr>
       <w:r>
-        <w:t xml:space="preserve">(con funzione di </w:t>
-      </w:r>
-      <w:proofErr w:type="spellStart"/>
-      <w:r>
-        <w:t>hashing</w:t>
-      </w:r>
-      <w:proofErr w:type="spellEnd"/>
-      <w:r>
-        <w:t xml:space="preserve"> password);</w:t>
+        <w:t>(con funzione di hashing password);</w:t>
       </w:r>
     </w:p>
     <w:p>
@@ -395,7 +263,10 @@
         </w:numPr>
       </w:pPr>
       <w:r>
-        <w:t>Inizio stesura codice dell’algoritmo di calcolo del percorso.</w:t>
+        <w:t>S</w:t>
+      </w:r>
+      <w:r>
+        <w:t>tesura codice dell’algoritmo di calcolo del percorso.</w:t>
       </w:r>
     </w:p>
     <w:p/>
@@ -417,41 +288,58 @@
           <w:sz w:val="32"/>
           <w:szCs w:val="32"/>
         </w:rPr>
+        <w:t>Descrizione delle operazioni di scambio client-server</w:t>
+      </w:r>
+    </w:p>
+    <w:p>
+      <w:pPr>
+        <w:ind w:left="708"/>
+      </w:pPr>
+      <w:r>
+        <w:t>1-SIGN-IN</w:t>
+      </w:r>
+    </w:p>
+    <w:p>
+      <w:pPr>
+        <w:ind w:left="708"/>
+      </w:pPr>
+      <w:r>
+        <w:t>Client invia nome e password</w:t>
+      </w:r>
+    </w:p>
+    <w:p>
+      <w:pPr>
+        <w:ind w:left="708"/>
+      </w:pPr>
+      <w:r>
+        <w:t>Server fa hash della password e, se nome utente e password non sono già presenti, salva i dati nel DB</w:t>
+      </w:r>
+    </w:p>
+    <w:p>
+      <w:pPr>
+        <w:ind w:left="708"/>
+      </w:pPr>
+      <w:r>
+        <w:t>Server invia esito dell'operazione</w:t>
+      </w:r>
+    </w:p>
+    <w:p>
+      <w:pPr>
+        <w:ind w:left="708"/>
+      </w:pPr>
+    </w:p>
+    <w:p>
+      <w:pPr>
+        <w:ind w:left="708"/>
+      </w:pPr>
+    </w:p>
+    <w:p>
+      <w:pPr>
+        <w:ind w:left="708"/>
+      </w:pPr>
+      <w:r>
         <w:lastRenderedPageBreak/>
-        <w:t xml:space="preserve">Descrizione delle operazioni di scambio </w:t>
-      </w:r>
-      <w:proofErr w:type="spellStart"/>
-      <w:r>
-        <w:rPr>
-          <w:b/>
-          <w:bCs/>
-          <w:color w:val="FF0000"/>
-          <w:sz w:val="32"/>
-          <w:szCs w:val="32"/>
-        </w:rPr>
-        <w:t>client-server</w:t>
-      </w:r>
-      <w:proofErr w:type="spellEnd"/>
-    </w:p>
-    <w:p>
-      <w:pPr>
-        <w:ind w:left="708"/>
-      </w:pPr>
-      <w:r>
-        <w:t>Descrizione delle operazioni principali di scambio dati tra client e server:</w:t>
-      </w:r>
-    </w:p>
-    <w:p>
-      <w:pPr>
-        <w:ind w:left="708"/>
-      </w:pPr>
-    </w:p>
-    <w:p>
-      <w:pPr>
-        <w:ind w:left="708"/>
-      </w:pPr>
-      <w:r>
-        <w:t>1-SIGN-IN</w:t>
+        <w:t>2-LOG-IN</w:t>
       </w:r>
     </w:p>
     <w:p>
@@ -467,15 +355,7 @@
         <w:ind w:left="708"/>
       </w:pPr>
       <w:r>
-        <w:t xml:space="preserve">Server fa </w:t>
-      </w:r>
-      <w:proofErr w:type="spellStart"/>
-      <w:r>
-        <w:t>hash</w:t>
-      </w:r>
-      <w:proofErr w:type="spellEnd"/>
-      <w:r>
-        <w:t xml:space="preserve"> della password e, se nome utente e password non sono già presenti, salva i dati nel DB</w:t>
+        <w:t>Server fa hash della password e, se nome utente e password sono presenti, restituisce successo</w:t>
       </w:r>
     </w:p>
     <w:p>
@@ -496,89 +376,10 @@
         <w:ind w:left="708"/>
       </w:pPr>
       <w:r>
-        <w:t>2-LOG-IN</w:t>
-      </w:r>
-    </w:p>
-    <w:p>
-      <w:pPr>
-        <w:ind w:left="708"/>
-      </w:pPr>
-      <w:r>
-        <w:t>Client invia nome e password</w:t>
-      </w:r>
-    </w:p>
-    <w:p>
-      <w:pPr>
-        <w:ind w:left="708"/>
-      </w:pPr>
-      <w:r>
-        <w:t xml:space="preserve">Server fa </w:t>
-      </w:r>
-      <w:proofErr w:type="spellStart"/>
-      <w:r>
-        <w:t>hash</w:t>
-      </w:r>
-      <w:proofErr w:type="spellEnd"/>
-      <w:r>
-        <w:t xml:space="preserve"> della password e, se nome utente e password sono presenti, restituisce successo</w:t>
-      </w:r>
-    </w:p>
-    <w:p>
-      <w:pPr>
-        <w:ind w:left="708"/>
-      </w:pPr>
-      <w:r>
-        <w:t>Server invia esito dell'operazione</w:t>
-      </w:r>
-    </w:p>
-    <w:p>
-      <w:pPr>
-        <w:ind w:left="708"/>
-      </w:pPr>
-    </w:p>
-    <w:p>
-      <w:pPr>
-        <w:ind w:left="708"/>
-        <w:rPr>
-          <w:i/>
-          <w:iCs/>
-        </w:rPr>
-      </w:pPr>
-      <w:r>
-        <w:rPr>
-          <w:i/>
-          <w:iCs/>
-        </w:rPr>
-        <w:t xml:space="preserve">3-RECUPERO MAPPE </w:t>
-      </w:r>
-    </w:p>
-    <w:p>
-      <w:pPr>
-        <w:ind w:left="708"/>
-        <w:rPr>
-          <w:i/>
-          <w:iCs/>
-        </w:rPr>
-      </w:pPr>
-      <w:r>
-        <w:rPr>
-          <w:i/>
-          <w:iCs/>
-        </w:rPr>
-        <w:t>Quando l'utente esegue log-in si apre una pagina con le sue mappe create in precedenza con la possibilità di recuperare quelle vecchie o inserire una nuova. Le mappe hanno un nome univoco per lo stesso utente (e può cercarle).</w:t>
-      </w:r>
-    </w:p>
-    <w:p>
-      <w:pPr>
-        <w:ind w:left="708"/>
-      </w:pPr>
-    </w:p>
-    <w:p>
-      <w:pPr>
-        <w:ind w:left="708"/>
-      </w:pPr>
-      <w:r>
-        <w:t>4-SCELTA Città</w:t>
+        <w:t>3</w:t>
+      </w:r>
+      <w:r>
+        <w:t>-SCELTA Città</w:t>
       </w:r>
     </w:p>
     <w:p>
@@ -599,7 +400,10 @@
         <w:ind w:left="708"/>
       </w:pPr>
       <w:r>
-        <w:t>5-SCELTA LUOGHI+ REQUISITI DI VIAGGIO</w:t>
+        <w:t>4</w:t>
+      </w:r>
+      <w:r>
+        <w:t>-SCELTA LUOGHI+ REQUISITI DI VIAGGIO</w:t>
       </w:r>
     </w:p>
     <w:p>
@@ -620,15 +424,17 @@
         <w:ind w:left="708"/>
       </w:pPr>
       <w:r>
-        <w:t>6-RECUPERO TABELLA DI MARCIA</w:t>
-      </w:r>
-    </w:p>
-    <w:p>
-      <w:pPr>
-        <w:ind w:left="708"/>
-      </w:pPr>
-      <w:r>
-        <w:lastRenderedPageBreak/>
+        <w:t>5</w:t>
+      </w:r>
+      <w:r>
+        <w:t>-RECUPERO TABELLA DI MARCIA</w:t>
+      </w:r>
+    </w:p>
+    <w:p>
+      <w:pPr>
+        <w:ind w:left="708"/>
+      </w:pPr>
+      <w:r>
         <w:t>Il server riceve i dati dal client e calcola il percorso migliore per visitare più luoghi possibili dato il tempo a disposizione; la tabella di marcia è salvata su un database per riferimento futuro e viene restituita al client, per visione dell'utente.</w:t>
       </w:r>
     </w:p>

</xml_diff>

<commit_message>
Aggiunta dati su comunicazioni client-server
</commit_message>
<xml_diff>
--- a/doc/iterazione_1/IT1_Planning.docx
+++ b/doc/iterazione_1/IT1_Planning.docx
@@ -210,7 +210,15 @@
         </w:numPr>
       </w:pPr>
       <w:r>
-        <w:t>Inizializzazione progetto Flutter per la componente View;</w:t>
+        <w:t xml:space="preserve">Inizializzazione progetto Flutter per la componente </w:t>
+      </w:r>
+      <w:proofErr w:type="spellStart"/>
+      <w:r>
+        <w:t>View</w:t>
+      </w:r>
+      <w:proofErr w:type="spellEnd"/>
+      <w:r>
+        <w:t>;</w:t>
       </w:r>
     </w:p>
     <w:p>
@@ -251,7 +259,15 @@
         <w:pStyle w:val="Paragrafoelenco"/>
       </w:pPr>
       <w:r>
-        <w:t>(con funzione di hashing password);</w:t>
+        <w:t xml:space="preserve">(con funzione di </w:t>
+      </w:r>
+      <w:proofErr w:type="spellStart"/>
+      <w:r>
+        <w:t>hashing</w:t>
+      </w:r>
+      <w:proofErr w:type="spellEnd"/>
+      <w:r>
+        <w:t xml:space="preserve"> password);</w:t>
       </w:r>
     </w:p>
     <w:p>
@@ -288,14 +304,34 @@
           <w:sz w:val="32"/>
           <w:szCs w:val="32"/>
         </w:rPr>
-        <w:t>Descrizione delle operazioni di scambio client-server</w:t>
-      </w:r>
-    </w:p>
-    <w:p>
-      <w:pPr>
-        <w:ind w:left="708"/>
-      </w:pPr>
-      <w:r>
+        <w:t xml:space="preserve">Descrizione delle operazioni di scambio </w:t>
+      </w:r>
+      <w:proofErr w:type="spellStart"/>
+      <w:r>
+        <w:rPr>
+          <w:b/>
+          <w:bCs/>
+          <w:color w:val="FF0000"/>
+          <w:sz w:val="32"/>
+          <w:szCs w:val="32"/>
+        </w:rPr>
+        <w:t>client-server</w:t>
+      </w:r>
+      <w:proofErr w:type="spellEnd"/>
+    </w:p>
+    <w:p>
+      <w:pPr>
+        <w:ind w:left="708"/>
+        <w:rPr>
+          <w:b/>
+          <w:bCs/>
+        </w:rPr>
+      </w:pPr>
+      <w:r>
+        <w:rPr>
+          <w:b/>
+          <w:bCs/>
+        </w:rPr>
         <w:t>1-SIGN-IN</w:t>
       </w:r>
     </w:p>
@@ -312,7 +348,15 @@
         <w:ind w:left="708"/>
       </w:pPr>
       <w:r>
-        <w:t>Server fa hash della password e, se nome utente e password non sono già presenti, salva i dati nel DB</w:t>
+        <w:t xml:space="preserve">Server fa </w:t>
+      </w:r>
+      <w:proofErr w:type="spellStart"/>
+      <w:r>
+        <w:t>hash</w:t>
+      </w:r>
+      <w:proofErr w:type="spellEnd"/>
+      <w:r>
+        <w:t xml:space="preserve"> della password e, se nome utente e password non sono già presenti, salva i dati nel DB</w:t>
       </w:r>
     </w:p>
     <w:p>
@@ -336,8 +380,16 @@
     <w:p>
       <w:pPr>
         <w:ind w:left="708"/>
-      </w:pPr>
-      <w:r>
+        <w:rPr>
+          <w:b/>
+          <w:bCs/>
+        </w:rPr>
+      </w:pPr>
+      <w:r>
+        <w:rPr>
+          <w:b/>
+          <w:bCs/>
+        </w:rPr>
         <w:lastRenderedPageBreak/>
         <w:t>2-LOG-IN</w:t>
       </w:r>
@@ -355,7 +407,15 @@
         <w:ind w:left="708"/>
       </w:pPr>
       <w:r>
-        <w:t>Server fa hash della password e, se nome utente e password sono presenti, restituisce successo</w:t>
+        <w:t xml:space="preserve">Server fa </w:t>
+      </w:r>
+      <w:proofErr w:type="spellStart"/>
+      <w:r>
+        <w:t>hash</w:t>
+      </w:r>
+      <w:proofErr w:type="spellEnd"/>
+      <w:r>
+        <w:t xml:space="preserve"> della password e, se nome utente e password sono presenti, restituisce successo</w:t>
       </w:r>
     </w:p>
     <w:p>
@@ -374,12 +434,31 @@
     <w:p>
       <w:pPr>
         <w:ind w:left="708"/>
-      </w:pPr>
-      <w:r>
+        <w:rPr>
+          <w:b/>
+          <w:bCs/>
+        </w:rPr>
+      </w:pPr>
+      <w:r>
+        <w:rPr>
+          <w:b/>
+          <w:bCs/>
+        </w:rPr>
         <w:t>3</w:t>
       </w:r>
       <w:r>
-        <w:t>-SCELTA Città</w:t>
+        <w:rPr>
+          <w:b/>
+          <w:bCs/>
+        </w:rPr>
+        <w:t>-SCELTA C</w:t>
+      </w:r>
+      <w:r>
+        <w:rPr>
+          <w:b/>
+          <w:bCs/>
+        </w:rPr>
+        <w:t>ITTA’</w:t>
       </w:r>
     </w:p>
     <w:p>
@@ -398,11 +477,23 @@
     <w:p>
       <w:pPr>
         <w:ind w:left="708"/>
-      </w:pPr>
-      <w:r>
+        <w:rPr>
+          <w:b/>
+          <w:bCs/>
+        </w:rPr>
+      </w:pPr>
+      <w:r>
+        <w:rPr>
+          <w:b/>
+          <w:bCs/>
+        </w:rPr>
         <w:t>4</w:t>
       </w:r>
       <w:r>
+        <w:rPr>
+          <w:b/>
+          <w:bCs/>
+        </w:rPr>
         <w:t>-SCELTA LUOGHI+ REQUISITI DI VIAGGIO</w:t>
       </w:r>
     </w:p>
@@ -422,11 +513,23 @@
     <w:p>
       <w:pPr>
         <w:ind w:left="708"/>
-      </w:pPr>
-      <w:r>
+        <w:rPr>
+          <w:b/>
+          <w:bCs/>
+        </w:rPr>
+      </w:pPr>
+      <w:r>
+        <w:rPr>
+          <w:b/>
+          <w:bCs/>
+        </w:rPr>
         <w:t>5</w:t>
       </w:r>
       <w:r>
+        <w:rPr>
+          <w:b/>
+          <w:bCs/>
+        </w:rPr>
         <w:t>-RECUPERO TABELLA DI MARCIA</w:t>
       </w:r>
     </w:p>

</xml_diff>